<commit_message>
no of years changed from 7 to 10.
</commit_message>
<xml_diff>
--- a/java_resume_hemonth_7_Y.docx
+++ b/java_resume_hemonth_7_Y.docx
@@ -109,71 +109,23 @@
         </w:rPr>
         <w:t xml:space="preserve"> </w:t>
       </w:r>
-      <w:bookmarkStart w:id="0" w:name="_GoBack"/>
-      <w:bookmarkEnd w:id="0"/>
-      <w:r>
-        <w:rPr>
-          <w:spacing w:val="-2"/>
-          <w:w w:val="103"/>
-        </w:rPr>
-        <w:fldChar w:fldCharType="begin"/>
-      </w:r>
-      <w:r>
-        <w:rPr>
-          <w:spacing w:val="-2"/>
-          <w:w w:val="103"/>
-        </w:rPr>
-        <w:instrText xml:space="preserve"> HYPERLINK "mailto:</w:instrText>
-      </w:r>
-      <w:r>
-        <w:rPr>
-          <w:spacing w:val="-2"/>
-          <w:w w:val="103"/>
-        </w:rPr>
-        <w:instrText>hemonthatdallas@gmail.co</w:instrText>
-      </w:r>
-      <w:r>
-        <w:rPr>
-          <w:w w:val="103"/>
-        </w:rPr>
-        <w:instrText>m</w:instrText>
-      </w:r>
-      <w:r>
-        <w:rPr>
-          <w:spacing w:val="-2"/>
-          <w:w w:val="103"/>
-        </w:rPr>
-        <w:instrText xml:space="preserve">" </w:instrText>
-      </w:r>
-      <w:r>
-        <w:rPr>
-          <w:spacing w:val="-2"/>
-          <w:w w:val="103"/>
-        </w:rPr>
-        <w:fldChar w:fldCharType="separate"/>
-      </w:r>
-      <w:r>
-        <w:rPr>
-          <w:rStyle w:val="Hyperlink"/>
-          <w:spacing w:val="-2"/>
-          <w:w w:val="103"/>
-        </w:rPr>
-        <w:t>hemonthatdallas@gmail.co</w:t>
-      </w:r>
-      <w:r>
-        <w:rPr>
-          <w:rStyle w:val="Hyperlink"/>
-          <w:w w:val="103"/>
-        </w:rPr>
-        <w:t>m</w:t>
-      </w:r>
-      <w:r>
-        <w:rPr>
-          <w:spacing w:val="-2"/>
-          <w:w w:val="103"/>
-        </w:rPr>
-        <w:fldChar w:fldCharType="end"/>
-      </w:r>
+      <w:hyperlink r:id="rId6" w:history="1">
+        <w:r>
+          <w:rPr>
+            <w:rStyle w:val="Hyperlink"/>
+            <w:spacing w:val="-2"/>
+            <w:w w:val="103"/>
+          </w:rPr>
+          <w:t>hemonthatdallas@gmail.co</w:t>
+        </w:r>
+        <w:r>
+          <w:rPr>
+            <w:rStyle w:val="Hyperlink"/>
+            <w:w w:val="103"/>
+          </w:rPr>
+          <w:t>m</w:t>
+        </w:r>
+      </w:hyperlink>
     </w:p>
     <w:p>
       <w:pPr>
@@ -786,8 +738,10 @@
           <w:sz w:val="24"/>
           <w:szCs w:val="24"/>
         </w:rPr>
-        <w:t>7</w:t>
-      </w:r>
+        <w:t>10</w:t>
+      </w:r>
+      <w:bookmarkStart w:id="0" w:name="_GoBack"/>
+      <w:bookmarkEnd w:id="0"/>
       <w:r>
         <w:rPr>
           <w:b/>
@@ -12906,7 +12860,7 @@
 </file>
 
 <file path=customXml/itemProps1.xml><?xml version="1.0" encoding="utf-8"?>
-<ds:datastoreItem xmlns:ds="http://schemas.openxmlformats.org/officeDocument/2006/customXml" ds:itemID="{F2519902-A5C6-44EF-9131-68C77B1129FE}">
+<ds:datastoreItem xmlns:ds="http://schemas.openxmlformats.org/officeDocument/2006/customXml" ds:itemID="{707B5AF5-A79A-4DF6-B983-E3F309564B64}">
   <ds:schemaRefs>
     <ds:schemaRef ds:uri="http://schemas.openxmlformats.org/officeDocument/2006/bibliography"/>
   </ds:schemaRefs>

</xml_diff>